<commit_message>
change report for lb1
</commit_message>
<xml_diff>
--- a/Лаба 1/РиАТ_РИЗ_490028у_ЛР_N_1.docx
+++ b/Лаба 1/РиАТ_РИЗ_490028у_ЛР_N_1.docx
@@ -747,138 +747,10 @@
         <w:pStyle w:val="-3"/>
       </w:pPr>
       <w:r>
-        <w:t>Для разработки программного обеспечения, решающего задачи, поставленные в лабораторных работах №№ 2-5 была сформирована команда разработки, куда включены следующие студенты</w:t>
-      </w:r>
-      <w:r>
-        <w:rPr>
-          <w:lang w:val="en-US"/>
-        </w:rPr>
-        <w:t>:</w:t>
-      </w:r>
-      <w:r>
-        <w:t xml:space="preserve"> </w:t>
-      </w:r>
-    </w:p>
-    <w:p>
-      <w:pPr>
-        <w:pStyle w:val="af2"/>
-        <w:numPr>
-          <w:ilvl w:val="0"/>
-          <w:numId w:val="31"/>
-        </w:numPr>
-        <w:tabs>
-          <w:tab w:val="clear" w:pos="1134"/>
-          <w:tab w:val="left" w:pos="992"/>
-        </w:tabs>
-        <w:ind w:left="993" w:hanging="284"/>
-      </w:pPr>
-      <w:proofErr w:type="spellStart"/>
-      <w:r>
-        <w:t>Ахунов</w:t>
-      </w:r>
-      <w:proofErr w:type="spellEnd"/>
-      <w:r>
-        <w:t xml:space="preserve"> </w:t>
-      </w:r>
-      <w:r>
-        <w:t>Альберт</w:t>
-      </w:r>
-      <w:r>
-        <w:rPr>
-          <w:lang w:val="en-US"/>
-        </w:rPr>
-        <w:t>;</w:t>
-      </w:r>
-    </w:p>
-    <w:p>
-      <w:pPr>
-        <w:pStyle w:val="af2"/>
-        <w:numPr>
-          <w:ilvl w:val="0"/>
-          <w:numId w:val="31"/>
-        </w:numPr>
-        <w:tabs>
-          <w:tab w:val="clear" w:pos="1134"/>
-          <w:tab w:val="left" w:pos="992"/>
-        </w:tabs>
-        <w:ind w:left="993" w:hanging="284"/>
-      </w:pPr>
-      <w:r>
-        <w:t>Дмитрий Житников</w:t>
-      </w:r>
-      <w:r>
-        <w:rPr>
-          <w:lang w:val="en-US"/>
-        </w:rPr>
-        <w:t>;</w:t>
-      </w:r>
-    </w:p>
-    <w:p>
-      <w:pPr>
-        <w:pStyle w:val="af2"/>
-        <w:numPr>
-          <w:ilvl w:val="0"/>
-          <w:numId w:val="31"/>
-        </w:numPr>
-        <w:tabs>
-          <w:tab w:val="clear" w:pos="1134"/>
-          <w:tab w:val="left" w:pos="992"/>
-        </w:tabs>
-        <w:ind w:left="993" w:hanging="284"/>
-      </w:pPr>
-      <w:r>
-        <w:t>Дмитрий Федяков</w:t>
-      </w:r>
-      <w:r>
-        <w:rPr>
-          <w:lang w:val="en-US"/>
-        </w:rPr>
-        <w:t>;</w:t>
-      </w:r>
-    </w:p>
-    <w:p>
-      <w:pPr>
-        <w:pStyle w:val="af2"/>
-        <w:numPr>
-          <w:ilvl w:val="0"/>
-          <w:numId w:val="31"/>
-        </w:numPr>
-        <w:tabs>
-          <w:tab w:val="clear" w:pos="1134"/>
-          <w:tab w:val="left" w:pos="992"/>
-        </w:tabs>
-        <w:ind w:left="993" w:hanging="284"/>
-      </w:pPr>
-      <w:r>
-        <w:t>Жирнова Виктория</w:t>
-      </w:r>
-      <w:r>
-        <w:rPr>
-          <w:lang w:val="en-US"/>
-        </w:rPr>
-        <w:t>;</w:t>
-      </w:r>
-    </w:p>
-    <w:p>
-      <w:pPr>
-        <w:pStyle w:val="af2"/>
-        <w:numPr>
-          <w:ilvl w:val="0"/>
-          <w:numId w:val="31"/>
-        </w:numPr>
-        <w:tabs>
-          <w:tab w:val="clear" w:pos="1134"/>
-          <w:tab w:val="left" w:pos="992"/>
-        </w:tabs>
-        <w:ind w:left="993" w:hanging="284"/>
-      </w:pPr>
-      <w:proofErr w:type="spellStart"/>
-      <w:r>
-        <w:t>Трифанов</w:t>
-      </w:r>
-      <w:proofErr w:type="spellEnd"/>
-      <w:r>
-        <w:t xml:space="preserve"> Арсений.</w:t>
+        <w:t>Для разработки программного обеспечения, решающего задачи, поставленные в лабораторных работах №№ 2-5 была с</w:t>
+      </w:r>
+      <w:r>
+        <w:t xml:space="preserve">формирована команда разработки. </w:t>
       </w:r>
     </w:p>
     <w:p>
@@ -1220,33 +1092,34 @@
     </w:tbl>
     <w:p/>
     <w:p>
-      <w:r>
-        <w:t xml:space="preserve">В качестве системы командной разработки кода, поддерживающую гибкие методологии </w:t>
-      </w:r>
-      <w:proofErr w:type="spellStart"/>
-      <w:r>
-        <w:t>Scrum</w:t>
-      </w:r>
-      <w:proofErr w:type="spellEnd"/>
-      <w:r>
-        <w:t xml:space="preserve">, выбран веб-сервис для хостинга IT-проектов </w:t>
-      </w:r>
-      <w:proofErr w:type="spellStart"/>
-      <w:r>
-        <w:t>GitHub</w:t>
-      </w:r>
-      <w:proofErr w:type="spellEnd"/>
-      <w:r>
-        <w:t>.</w:t>
-      </w:r>
-    </w:p>
-    <w:p>
       <w:pPr>
         <w:rPr>
           <w:rStyle w:val="ae"/>
           <w:lang w:val="en-US"/>
         </w:rPr>
       </w:pPr>
+      <w:r>
+        <w:t xml:space="preserve">В качестве системы командной разработки кода, поддерживающую гибкие методологии </w:t>
+      </w:r>
+      <w:proofErr w:type="spellStart"/>
+      <w:r>
+        <w:t>Scrum</w:t>
+      </w:r>
+      <w:proofErr w:type="spellEnd"/>
+      <w:r>
+        <w:t xml:space="preserve">, выбран веб-сервис для хостинга IT-проектов </w:t>
+      </w:r>
+      <w:proofErr w:type="spellStart"/>
+      <w:r>
+        <w:t>GitHub</w:t>
+      </w:r>
+      <w:proofErr w:type="spellEnd"/>
+      <w:r>
+        <w:t>.</w:t>
+      </w:r>
+      <w:r>
+        <w:t xml:space="preserve"> </w:t>
+      </w:r>
       <w:r>
         <w:t>Для выполняемых</w:t>
       </w:r>
@@ -1303,31 +1176,22 @@
     </w:p>
     <w:p>
       <w:pPr>
+        <w:jc w:val="center"/>
         <w:rPr>
           <w:rStyle w:val="ae"/>
           <w:lang w:val="en-US"/>
         </w:rPr>
       </w:pPr>
-    </w:p>
-    <w:p>
-      <w:pPr>
-        <w:jc w:val="center"/>
+      <w:r>
         <w:rPr>
           <w:rStyle w:val="ae"/>
-          <w:noProof/>
+          <w:lang w:val="en-US"/>
         </w:rPr>
-      </w:pPr>
-      <w:r>
-        <w:rPr>
-          <w:rStyle w:val="ae"/>
-          <w:noProof/>
-        </w:rPr>
-        <w:lastRenderedPageBreak/>
         <w:drawing>
-          <wp:inline distT="0" distB="0" distL="0" distR="0" wp14:anchorId="24997545" wp14:editId="2E3491D6">
-            <wp:extent cx="4581525" cy="3140146"/>
-            <wp:effectExtent l="0" t="0" r="0" b="3175"/>
-            <wp:docPr id="14" name="Рисунок 14" descr="C:\Users\vikaz\Downloads\Screenshot 2022-10-05 15.38.30.png"/>
+          <wp:inline distT="0" distB="0" distL="0" distR="0" wp14:anchorId="12DA2639" wp14:editId="2373B563">
+            <wp:extent cx="4752754" cy="2191937"/>
+            <wp:effectExtent l="0" t="0" r="0" b="0"/>
+            <wp:docPr id="1" name="Рисунок 1"/>
             <wp:cNvGraphicFramePr>
               <a:graphicFrameLocks xmlns:a="http://schemas.openxmlformats.org/drawingml/2006/main" noChangeAspect="1"/>
             </wp:cNvGraphicFramePr>
@@ -1335,36 +1199,23 @@
               <a:graphicData uri="http://schemas.openxmlformats.org/drawingml/2006/picture">
                 <pic:pic xmlns:pic="http://schemas.openxmlformats.org/drawingml/2006/picture">
                   <pic:nvPicPr>
-                    <pic:cNvPr id="0" name="Picture 8" descr="C:\Users\vikaz\Downloads\Screenshot 2022-10-05 15.38.30.png"/>
-                    <pic:cNvPicPr>
-                      <a:picLocks noChangeAspect="1" noChangeArrowheads="1"/>
-                    </pic:cNvPicPr>
+                    <pic:cNvPr id="1" name=""/>
+                    <pic:cNvPicPr/>
                   </pic:nvPicPr>
                   <pic:blipFill>
-                    <a:blip r:embed="rId9" cstate="print">
-                      <a:extLst>
-                        <a:ext uri="{28A0092B-C50C-407E-A947-70E740481C1C}">
-                          <a14:useLocalDpi xmlns:a14="http://schemas.microsoft.com/office/drawing/2010/main" val="0"/>
-                        </a:ext>
-                      </a:extLst>
-                    </a:blip>
-                    <a:srcRect/>
+                    <a:blip r:embed="rId9"/>
                     <a:stretch>
                       <a:fillRect/>
                     </a:stretch>
                   </pic:blipFill>
-                  <pic:spPr bwMode="auto">
+                  <pic:spPr>
                     <a:xfrm>
                       <a:off x="0" y="0"/>
-                      <a:ext cx="4583849" cy="3141739"/>
+                      <a:ext cx="4758291" cy="2194491"/>
                     </a:xfrm>
                     <a:prstGeom prst="rect">
                       <a:avLst/>
                     </a:prstGeom>
-                    <a:noFill/>
-                    <a:ln>
-                      <a:noFill/>
-                    </a:ln>
                   </pic:spPr>
                 </pic:pic>
               </a:graphicData>
@@ -1377,6 +1228,8 @@
       <w:pPr>
         <w:pStyle w:val="ad"/>
       </w:pPr>
+      <w:bookmarkStart w:id="8" w:name="_GoBack"/>
+      <w:bookmarkEnd w:id="8"/>
       <w:r>
         <w:t xml:space="preserve">Рисунок 1 – Общая страница проекта </w:t>
       </w:r>
@@ -1400,54 +1253,34 @@
         <w:pStyle w:val="ad"/>
       </w:pPr>
       <w:r>
-        <w:drawing>
-          <wp:inline distT="0" distB="0" distL="0" distR="0">
-            <wp:extent cx="4532244" cy="2998986"/>
-            <wp:effectExtent l="0" t="0" r="1905" b="0"/>
-            <wp:docPr id="2" name="Рисунок 2" descr="C:\Users\vikaz\Downloads\Screenshot 2022-10-05 16.28.52.png"/>
-            <wp:cNvGraphicFramePr>
-              <a:graphicFrameLocks xmlns:a="http://schemas.openxmlformats.org/drawingml/2006/main" noChangeAspect="1"/>
-            </wp:cNvGraphicFramePr>
-            <a:graphic xmlns:a="http://schemas.openxmlformats.org/drawingml/2006/main">
-              <a:graphicData uri="http://schemas.openxmlformats.org/drawingml/2006/picture">
-                <pic:pic xmlns:pic="http://schemas.openxmlformats.org/drawingml/2006/picture">
-                  <pic:nvPicPr>
-                    <pic:cNvPr id="0" name="Picture 1" descr="C:\Users\vikaz\Downloads\Screenshot 2022-10-05 16.28.52.png"/>
-                    <pic:cNvPicPr>
-                      <a:picLocks noChangeAspect="1" noChangeArrowheads="1"/>
-                    </pic:cNvPicPr>
-                  </pic:nvPicPr>
-                  <pic:blipFill>
-                    <a:blip r:embed="rId10" cstate="print">
-                      <a:extLst>
-                        <a:ext uri="{28A0092B-C50C-407E-A947-70E740481C1C}">
-                          <a14:useLocalDpi xmlns:a14="http://schemas.microsoft.com/office/drawing/2010/main" val="0"/>
-                        </a:ext>
-                      </a:extLst>
-                    </a:blip>
-                    <a:srcRect/>
-                    <a:stretch>
-                      <a:fillRect/>
-                    </a:stretch>
-                  </pic:blipFill>
-                  <pic:spPr bwMode="auto">
-                    <a:xfrm>
-                      <a:off x="0" y="0"/>
-                      <a:ext cx="4538092" cy="3002856"/>
-                    </a:xfrm>
-                    <a:prstGeom prst="rect">
-                      <a:avLst/>
-                    </a:prstGeom>
-                    <a:noFill/>
-                    <a:ln>
-                      <a:noFill/>
-                    </a:ln>
-                  </pic:spPr>
-                </pic:pic>
-              </a:graphicData>
-            </a:graphic>
-          </wp:inline>
-        </w:drawing>
+        <w:rPr>
+          <w:noProof/>
+        </w:rPr>
+        <w:lastRenderedPageBreak/>
+        <w:pict>
+          <v:shapetype id="_x0000_t75" coordsize="21600,21600" o:spt="75" o:preferrelative="t" path="m@4@5l@4@11@9@11@9@5xe" filled="f" stroked="f">
+            <v:stroke joinstyle="miter"/>
+            <v:formulas>
+              <v:f eqn="if lineDrawn pixelLineWidth 0"/>
+              <v:f eqn="sum @0 1 0"/>
+              <v:f eqn="sum 0 0 @1"/>
+              <v:f eqn="prod @2 1 2"/>
+              <v:f eqn="prod @3 21600 pixelWidth"/>
+              <v:f eqn="prod @3 21600 pixelHeight"/>
+              <v:f eqn="sum @0 0 1"/>
+              <v:f eqn="prod @6 1 2"/>
+              <v:f eqn="prod @7 21600 pixelWidth"/>
+              <v:f eqn="sum @8 21600 0"/>
+              <v:f eqn="prod @7 21600 pixelHeight"/>
+              <v:f eqn="sum @10 21600 0"/>
+            </v:formulas>
+            <v:path o:extrusionok="f" gradientshapeok="t" o:connecttype="rect"/>
+            <o:lock v:ext="edit" aspectratio="t"/>
+          </v:shapetype>
+          <v:shape id="_x0000_i1027" type="#_x0000_t75" style="width:381.5pt;height:262.75pt">
+            <v:imagedata r:id="rId10" o:title="Screenshot 2022-10-05 16.47.14"/>
+          </v:shape>
+        </w:pict>
       </w:r>
     </w:p>
     <w:p>
@@ -1455,22 +1288,7 @@
         <w:pStyle w:val="ad"/>
       </w:pPr>
       <w:r>
-        <w:t xml:space="preserve">Рисунок </w:t>
-      </w:r>
-      <w:r>
-        <w:t>2</w:t>
-      </w:r>
-      <w:r>
-        <w:t xml:space="preserve"> –</w:t>
-      </w:r>
-      <w:r>
-        <w:t xml:space="preserve"> </w:t>
-      </w:r>
-      <w:r>
-        <w:t xml:space="preserve">История </w:t>
-      </w:r>
-      <w:r>
-        <w:t>активностей проекта</w:t>
+        <w:t>Рисунок 2 – История активностей проекта</w:t>
       </w:r>
     </w:p>
     <w:p>
@@ -1494,55 +1312,14 @@
         <w:pStyle w:val="ad"/>
       </w:pPr>
       <w:r>
-        <w:lastRenderedPageBreak/>
-        <w:drawing>
-          <wp:inline distT="0" distB="0" distL="0" distR="0">
-            <wp:extent cx="4659465" cy="3089661"/>
-            <wp:effectExtent l="0" t="0" r="8255" b="0"/>
-            <wp:docPr id="3" name="Рисунок 3" descr="C:\Users\vikaz\Downloads\Screenshot 2022-10-05 16.30.26.png"/>
-            <wp:cNvGraphicFramePr>
-              <a:graphicFrameLocks xmlns:a="http://schemas.openxmlformats.org/drawingml/2006/main" noChangeAspect="1"/>
-            </wp:cNvGraphicFramePr>
-            <a:graphic xmlns:a="http://schemas.openxmlformats.org/drawingml/2006/main">
-              <a:graphicData uri="http://schemas.openxmlformats.org/drawingml/2006/picture">
-                <pic:pic xmlns:pic="http://schemas.openxmlformats.org/drawingml/2006/picture">
-                  <pic:nvPicPr>
-                    <pic:cNvPr id="0" name="Picture 2" descr="C:\Users\vikaz\Downloads\Screenshot 2022-10-05 16.30.26.png"/>
-                    <pic:cNvPicPr>
-                      <a:picLocks noChangeAspect="1" noChangeArrowheads="1"/>
-                    </pic:cNvPicPr>
-                  </pic:nvPicPr>
-                  <pic:blipFill>
-                    <a:blip r:embed="rId11" cstate="print">
-                      <a:extLst>
-                        <a:ext uri="{28A0092B-C50C-407E-A947-70E740481C1C}">
-                          <a14:useLocalDpi xmlns:a14="http://schemas.microsoft.com/office/drawing/2010/main" val="0"/>
-                        </a:ext>
-                      </a:extLst>
-                    </a:blip>
-                    <a:srcRect/>
-                    <a:stretch>
-                      <a:fillRect/>
-                    </a:stretch>
-                  </pic:blipFill>
-                  <pic:spPr bwMode="auto">
-                    <a:xfrm>
-                      <a:off x="0" y="0"/>
-                      <a:ext cx="4665480" cy="3093649"/>
-                    </a:xfrm>
-                    <a:prstGeom prst="rect">
-                      <a:avLst/>
-                    </a:prstGeom>
-                    <a:noFill/>
-                    <a:ln>
-                      <a:noFill/>
-                    </a:ln>
-                  </pic:spPr>
-                </pic:pic>
-              </a:graphicData>
-            </a:graphic>
-          </wp:inline>
-        </w:drawing>
+        <w:rPr>
+          <w:noProof/>
+        </w:rPr>
+        <w:pict>
+          <v:shape id="_x0000_i1026" type="#_x0000_t75" style="width:371.2pt;height:245.9pt">
+            <v:imagedata r:id="rId11" o:title="Screenshot 2022-10-05 16.48.26"/>
+          </v:shape>
+        </w:pict>
       </w:r>
     </w:p>
     <w:p>
@@ -1550,25 +1327,7 @@
         <w:pStyle w:val="ad"/>
       </w:pPr>
       <w:r>
-        <w:t xml:space="preserve">Рисунок </w:t>
-      </w:r>
-      <w:r>
-        <w:t>3</w:t>
-      </w:r>
-      <w:r>
-        <w:t xml:space="preserve"> – </w:t>
-      </w:r>
-      <w:r>
-        <w:t>История</w:t>
-      </w:r>
-      <w:r>
-        <w:t xml:space="preserve"> </w:t>
-      </w:r>
-      <w:r>
-        <w:t xml:space="preserve">активности участников </w:t>
-      </w:r>
-      <w:r>
-        <w:t>проекта</w:t>
+        <w:t>Рисунок 3 – История активности участников проекта</w:t>
       </w:r>
     </w:p>
     <w:p>
@@ -1584,54 +1343,12 @@
         <w:pStyle w:val="ad"/>
       </w:pPr>
       <w:r>
-        <w:drawing>
-          <wp:inline distT="0" distB="0" distL="0" distR="0">
-            <wp:extent cx="4746929" cy="2153393"/>
-            <wp:effectExtent l="0" t="0" r="0" b="0"/>
-            <wp:docPr id="5" name="Рисунок 5" descr="C:\Users\vikaz\Downloads\Screenshot 2022-10-05 16.31.52.png"/>
-            <wp:cNvGraphicFramePr>
-              <a:graphicFrameLocks xmlns:a="http://schemas.openxmlformats.org/drawingml/2006/main" noChangeAspect="1"/>
-            </wp:cNvGraphicFramePr>
-            <a:graphic xmlns:a="http://schemas.openxmlformats.org/drawingml/2006/main">
-              <a:graphicData uri="http://schemas.openxmlformats.org/drawingml/2006/picture">
-                <pic:pic xmlns:pic="http://schemas.openxmlformats.org/drawingml/2006/picture">
-                  <pic:nvPicPr>
-                    <pic:cNvPr id="0" name="Picture 3" descr="C:\Users\vikaz\Downloads\Screenshot 2022-10-05 16.31.52.png"/>
-                    <pic:cNvPicPr>
-                      <a:picLocks noChangeAspect="1" noChangeArrowheads="1"/>
-                    </pic:cNvPicPr>
-                  </pic:nvPicPr>
-                  <pic:blipFill>
-                    <a:blip r:embed="rId12" cstate="print">
-                      <a:extLst>
-                        <a:ext uri="{28A0092B-C50C-407E-A947-70E740481C1C}">
-                          <a14:useLocalDpi xmlns:a14="http://schemas.microsoft.com/office/drawing/2010/main" val="0"/>
-                        </a:ext>
-                      </a:extLst>
-                    </a:blip>
-                    <a:srcRect/>
-                    <a:stretch>
-                      <a:fillRect/>
-                    </a:stretch>
-                  </pic:blipFill>
-                  <pic:spPr bwMode="auto">
-                    <a:xfrm>
-                      <a:off x="0" y="0"/>
-                      <a:ext cx="4775850" cy="2166513"/>
-                    </a:xfrm>
-                    <a:prstGeom prst="rect">
-                      <a:avLst/>
-                    </a:prstGeom>
-                    <a:noFill/>
-                    <a:ln>
-                      <a:noFill/>
-                    </a:ln>
-                  </pic:spPr>
-                </pic:pic>
-              </a:graphicData>
-            </a:graphic>
-          </wp:inline>
-        </w:drawing>
+        <w:lastRenderedPageBreak/>
+        <w:pict>
+          <v:shape id="_x0000_i1028" type="#_x0000_t75" style="width:386.2pt;height:174.85pt">
+            <v:imagedata r:id="rId12" o:title="Screenshot 2022-10-05 16.31.52"/>
+          </v:shape>
+        </w:pict>
       </w:r>
     </w:p>
     <w:p>
@@ -1639,16 +1356,7 @@
         <w:pStyle w:val="ad"/>
       </w:pPr>
       <w:r>
-        <w:t xml:space="preserve">Рисунок </w:t>
-      </w:r>
-      <w:r>
-        <w:t>4</w:t>
-      </w:r>
-      <w:r>
-        <w:t xml:space="preserve"> – </w:t>
-      </w:r>
-      <w:r>
-        <w:t xml:space="preserve">История </w:t>
+        <w:t xml:space="preserve">Рисунок 4 – История </w:t>
       </w:r>
       <w:proofErr w:type="spellStart"/>
       <w:r>
@@ -1671,54 +1379,14 @@
         <w:pStyle w:val="ad"/>
       </w:pPr>
       <w:r>
-        <w:drawing>
-          <wp:inline distT="0" distB="0" distL="0" distR="0">
-            <wp:extent cx="4397072" cy="2018251"/>
-            <wp:effectExtent l="0" t="0" r="3810" b="1270"/>
-            <wp:docPr id="6" name="Рисунок 6" descr="C:\Users\vikaz\Downloads\Screenshot 2022-10-05 16.32.38 (1).png"/>
-            <wp:cNvGraphicFramePr>
-              <a:graphicFrameLocks xmlns:a="http://schemas.openxmlformats.org/drawingml/2006/main" noChangeAspect="1"/>
-            </wp:cNvGraphicFramePr>
-            <a:graphic xmlns:a="http://schemas.openxmlformats.org/drawingml/2006/main">
-              <a:graphicData uri="http://schemas.openxmlformats.org/drawingml/2006/picture">
-                <pic:pic xmlns:pic="http://schemas.openxmlformats.org/drawingml/2006/picture">
-                  <pic:nvPicPr>
-                    <pic:cNvPr id="0" name="Picture 4" descr="C:\Users\vikaz\Downloads\Screenshot 2022-10-05 16.32.38 (1).png"/>
-                    <pic:cNvPicPr>
-                      <a:picLocks noChangeAspect="1" noChangeArrowheads="1"/>
-                    </pic:cNvPicPr>
-                  </pic:nvPicPr>
-                  <pic:blipFill>
-                    <a:blip r:embed="rId13" cstate="print">
-                      <a:extLst>
-                        <a:ext uri="{28A0092B-C50C-407E-A947-70E740481C1C}">
-                          <a14:useLocalDpi xmlns:a14="http://schemas.microsoft.com/office/drawing/2010/main" val="0"/>
-                        </a:ext>
-                      </a:extLst>
-                    </a:blip>
-                    <a:srcRect/>
-                    <a:stretch>
-                      <a:fillRect/>
-                    </a:stretch>
-                  </pic:blipFill>
-                  <pic:spPr bwMode="auto">
-                    <a:xfrm>
-                      <a:off x="0" y="0"/>
-                      <a:ext cx="4403772" cy="2021326"/>
-                    </a:xfrm>
-                    <a:prstGeom prst="rect">
-                      <a:avLst/>
-                    </a:prstGeom>
-                    <a:noFill/>
-                    <a:ln>
-                      <a:noFill/>
-                    </a:ln>
-                  </pic:spPr>
-                </pic:pic>
-              </a:graphicData>
-            </a:graphic>
-          </wp:inline>
-        </w:drawing>
+        <w:rPr>
+          <w:noProof/>
+        </w:rPr>
+        <w:pict>
+          <v:shape id="_x0000_i1025" type="#_x0000_t75" style="width:419.85pt;height:212.25pt">
+            <v:imagedata r:id="rId13" o:title="Screenshot 2022-10-05 16.49.47"/>
+          </v:shape>
+        </w:pict>
       </w:r>
     </w:p>
     <w:p>
@@ -1726,16 +1394,7 @@
         <w:pStyle w:val="ad"/>
       </w:pPr>
       <w:r>
-        <w:t xml:space="preserve">Рисунок </w:t>
-      </w:r>
-      <w:r>
-        <w:t>5</w:t>
-      </w:r>
-      <w:r>
-        <w:t xml:space="preserve"> – </w:t>
-      </w:r>
-      <w:r>
-        <w:t>Сетевой граф</w:t>
+        <w:t>Рисунок 5 – Сетевой граф</w:t>
       </w:r>
     </w:p>
     <w:p>
@@ -1747,12 +1406,11 @@
       <w:pPr>
         <w:pStyle w:val="2"/>
       </w:pPr>
-      <w:bookmarkStart w:id="8" w:name="_Toc115717844"/>
-      <w:r>
-        <w:lastRenderedPageBreak/>
+      <w:bookmarkStart w:id="9" w:name="_Toc115717844"/>
+      <w:r>
         <w:t>2.2 Выполнение лабораторной работы №2</w:t>
       </w:r>
-      <w:bookmarkEnd w:id="8"/>
+      <w:bookmarkEnd w:id="9"/>
     </w:p>
     <w:p>
       <w:pPr>
@@ -1844,6 +1502,7 @@
         <w:rPr>
           <w:noProof/>
         </w:rPr>
+        <w:lastRenderedPageBreak/>
         <w:drawing>
           <wp:inline distT="0" distB="0" distL="0" distR="0">
             <wp:extent cx="5742842" cy="2605178"/>
@@ -2284,12 +1943,11 @@
       <w:pPr>
         <w:pStyle w:val="2"/>
       </w:pPr>
-      <w:bookmarkStart w:id="9" w:name="_Toc115717845"/>
-      <w:r>
-        <w:lastRenderedPageBreak/>
+      <w:bookmarkStart w:id="10" w:name="_Toc115717845"/>
+      <w:r>
         <w:t>2.3 Выполнение лабораторной работы №3</w:t>
       </w:r>
-      <w:bookmarkEnd w:id="9"/>
+      <w:bookmarkEnd w:id="10"/>
     </w:p>
     <w:p>
       <w:pPr>
@@ -2359,6 +2017,7 @@
         <w:rPr>
           <w:noProof/>
         </w:rPr>
+        <w:lastRenderedPageBreak/>
         <w:drawing>
           <wp:inline distT="0" distB="0" distL="0" distR="0">
             <wp:extent cx="4668098" cy="2121408"/>
@@ -2430,11 +2089,11 @@
       <w:pPr>
         <w:pStyle w:val="3"/>
       </w:pPr>
-      <w:bookmarkStart w:id="10" w:name="_Toc115717846"/>
+      <w:bookmarkStart w:id="11" w:name="_Toc115717846"/>
       <w:r>
         <w:t>2.3.1 Задание 1</w:t>
       </w:r>
-      <w:bookmarkEnd w:id="10"/>
+      <w:bookmarkEnd w:id="11"/>
     </w:p>
     <w:p>
       <w:pPr>
@@ -2735,15 +2394,14 @@
       <w:pPr>
         <w:pStyle w:val="3"/>
       </w:pPr>
-      <w:bookmarkStart w:id="11" w:name="_Toc115717847"/>
-      <w:r>
-        <w:lastRenderedPageBreak/>
+      <w:bookmarkStart w:id="12" w:name="_Toc115717847"/>
+      <w:r>
         <w:t xml:space="preserve">2.3.2 </w:t>
       </w:r>
       <w:r>
         <w:t>Задание 2</w:t>
       </w:r>
-      <w:bookmarkEnd w:id="11"/>
+      <w:bookmarkEnd w:id="12"/>
     </w:p>
     <w:p>
       <w:pPr>
@@ -2871,6 +2529,7 @@
         <w:ind w:left="993" w:hanging="284"/>
       </w:pPr>
       <w:r>
+        <w:lastRenderedPageBreak/>
         <w:t>календарного времени программирования</w:t>
       </w:r>
       <w:r>
@@ -3310,11 +2969,11 @@
       <w:pPr>
         <w:pStyle w:val="3"/>
       </w:pPr>
-      <w:bookmarkStart w:id="12" w:name="_Toc115717848"/>
+      <w:bookmarkStart w:id="13" w:name="_Toc115717848"/>
       <w:r>
         <w:t>2.3.3 Задание 3</w:t>
       </w:r>
-      <w:bookmarkEnd w:id="12"/>
+      <w:bookmarkEnd w:id="13"/>
     </w:p>
     <w:p>
       <w:pPr>
@@ -3341,7 +3000,6 @@
     </w:p>
     <w:p>
       <w:r>
-        <w:lastRenderedPageBreak/>
         <w:t>Перечень выполненных работ для данного задания определен в таблице 5.</w:t>
       </w:r>
     </w:p>
@@ -3487,6 +3145,7 @@
               <w:pStyle w:val="af9"/>
             </w:pPr>
             <w:r>
+              <w:lastRenderedPageBreak/>
               <w:t>Федяков</w:t>
             </w:r>
             <w:r>
@@ -3816,7 +3475,6 @@
     </w:p>
     <w:p>
       <w:r>
-        <w:lastRenderedPageBreak/>
         <w:t>Перечень выполненных работ для данного задания определен в таблице 6.</w:t>
       </w:r>
     </w:p>
@@ -3851,6 +3509,7 @@
               <w:pStyle w:val="af8"/>
             </w:pPr>
             <w:r>
+              <w:lastRenderedPageBreak/>
               <w:t>Член команды</w:t>
             </w:r>
           </w:p>
@@ -4413,7 +4072,6 @@
         <w:pStyle w:val="af0"/>
       </w:pPr>
       <w:r>
-        <w:lastRenderedPageBreak/>
         <w:t xml:space="preserve">Таблица </w:t>
       </w:r>
       <w:r>
@@ -4487,7 +4145,11 @@
               <w:pStyle w:val="af9"/>
             </w:pPr>
             <w:r>
-              <w:t>Проведение ежедневных летучек. Планирование спринтов (ежедневных). Обзор итогов спринтов. Проведение ретроспективы (какие решения удалось реализовать; что мешает реализации других решений; чем помочь для решений задач).</w:t>
+              <w:t xml:space="preserve">Проведение ежедневных летучек. Планирование спринтов </w:t>
+            </w:r>
+            <w:r>
+              <w:lastRenderedPageBreak/>
+              <w:t>(ежедневных). Обзор итогов спринтов. Проведение ретроспективы (какие решения удалось реализовать; что мешает реализации других решений; чем помочь для решений задач).</w:t>
             </w:r>
           </w:p>
         </w:tc>
@@ -4503,6 +4165,7 @@
             </w:pPr>
             <w:proofErr w:type="spellStart"/>
             <w:r>
+              <w:lastRenderedPageBreak/>
               <w:t>Ахунов</w:t>
             </w:r>
             <w:proofErr w:type="spellEnd"/>
@@ -4808,8 +4471,6 @@
       <w:r>
         <w:t>9</w:t>
       </w:r>
-      <w:bookmarkStart w:id="13" w:name="_GoBack"/>
-      <w:bookmarkEnd w:id="13"/>
       <w:r>
         <w:t xml:space="preserve"> – Страница подмодуля «Лаба </w:t>
       </w:r>
@@ -4986,7 +4647,6 @@
               <w:pStyle w:val="af9"/>
             </w:pPr>
             <w:r>
-              <w:lastRenderedPageBreak/>
               <w:t>Трифонов А. А.</w:t>
             </w:r>
           </w:p>
@@ -5022,6 +4682,7 @@
               <w:pStyle w:val="af9"/>
             </w:pPr>
             <w:r>
+              <w:lastRenderedPageBreak/>
               <w:t>Трифонов А. А.</w:t>
             </w:r>
           </w:p>
@@ -5200,7 +4861,7 @@
       <w:rPr>
         <w:noProof/>
       </w:rPr>
-      <w:t>12</w:t>
+      <w:t>13</w:t>
     </w:r>
     <w:r>
       <w:fldChar w:fldCharType="end"/>
@@ -9661,7 +9322,7 @@
 </file>
 
 <file path=customXml/itemProps1.xml><?xml version="1.0" encoding="utf-8"?>
-<ds:datastoreItem xmlns:ds="http://schemas.openxmlformats.org/officeDocument/2006/customXml" ds:itemID="{1555ADDA-C8B7-4891-AD0E-EFC8E8F17D58}">
+<ds:datastoreItem xmlns:ds="http://schemas.openxmlformats.org/officeDocument/2006/customXml" ds:itemID="{4998447B-2D6E-42A1-B3E7-9E15A589C26C}">
   <ds:schemaRefs>
     <ds:schemaRef ds:uri="http://schemas.openxmlformats.org/officeDocument/2006/bibliography"/>
   </ds:schemaRefs>

</xml_diff>